<commit_message>
imagenes, graficos y revision texto
</commit_message>
<xml_diff>
--- a/R/www/template2.docx
+++ b/R/www/template2.docx
@@ -21,56 +21,102 @@
     <w:p>
       <w:pPr>
         <w:pStyle w:val="Descripcin"/>
+      </w:pPr>
+      <w:r>
+        <w:t>Ferran Carrascosa</w:t>
+      </w:r>
+    </w:p>
+    <w:p>
+      <w:pPr>
+        <w:pStyle w:val="TableCaption"/>
+      </w:pPr>
+      <w:r>
+        <w:t>Ferran Carrascosa</w:t>
+      </w:r>
+    </w:p>
+    <w:p>
+      <w:pPr>
+        <w:pStyle w:val="Author"/>
+      </w:pPr>
+      <w:r>
+        <w:t>Ferran Carrascosa</w:t>
+      </w:r>
+    </w:p>
+    <w:p>
+      <w:pPr>
+        <w:pStyle w:val="Author"/>
+      </w:pPr>
+      <w:r>
+        <w:t>Ferran Carrascosa</w:t>
+      </w:r>
+    </w:p>
+    <w:p>
+      <w:pPr>
+        <w:pStyle w:val="Fecha"/>
+      </w:pPr>
+      <w:r>
+        <w:t>8/4/2020</w:t>
+      </w:r>
+    </w:p>
+    <w:p>
+      <w:pPr>
+        <w:pStyle w:val="Ttulo1"/>
+        <w:spacing w:before="230"/>
         <w:rPr>
-          <w:lang w:val="es-ES"/>
+          <w:rFonts w:ascii="Calibri" w:hAnsi="Calibri"/>
         </w:rPr>
       </w:pPr>
-      <w:r>
-        <w:rPr>
-          <w:lang w:val="es-ES"/>
-        </w:rPr>
-        <w:t>Ferran Carrascosa</w:t>
-      </w:r>
-    </w:p>
-    <w:p>
-      <w:pPr>
-        <w:pStyle w:val="TableCaption"/>
-      </w:pPr>
-      <w:r>
-        <w:t>Ferran Carrascosa</w:t>
-      </w:r>
-    </w:p>
-    <w:p>
-      <w:pPr>
-        <w:pStyle w:val="Author"/>
-      </w:pPr>
-      <w:r>
-        <w:t>Ferran Carrascosa</w:t>
-      </w:r>
-    </w:p>
-    <w:p>
-      <w:pPr>
-        <w:pStyle w:val="Author"/>
-      </w:pPr>
-      <w:r>
-        <w:t>Ferran Carrascosa</w:t>
-      </w:r>
-    </w:p>
-    <w:p>
-      <w:pPr>
-        <w:pStyle w:val="Fecha"/>
-      </w:pPr>
-      <w:r>
-        <w:t>8/4/2020</w:t>
+      <w:bookmarkStart w:id="0" w:name="máster-en-big-data-data-science"/>
+      <w:r>
+        <w:t xml:space="preserve">Máster en Big Data &amp; Data </w:t>
+      </w:r>
+      <w:proofErr w:type="spellStart"/>
+      <w:r>
+        <w:t>Science</w:t>
+      </w:r>
+      <w:bookmarkEnd w:id="0"/>
+      <w:proofErr w:type="spellEnd"/>
+    </w:p>
+    <w:p>
+      <w:pPr>
+        <w:pStyle w:val="Ttulo2"/>
+        <w:spacing w:before="202"/>
+      </w:pPr>
+      <w:bookmarkStart w:id="1" w:name="módulo-1.-herramientas-de-big-data"/>
+      <w:r>
+        <w:t>Módulo 1. Herramientas de Big Data</w:t>
+      </w:r>
+      <w:bookmarkEnd w:id="1"/>
+    </w:p>
+    <w:p>
+      <w:pPr>
+        <w:pStyle w:val="Ttulo3"/>
+        <w:spacing w:before="173"/>
+      </w:pPr>
+      <w:bookmarkStart w:id="2" w:name="programación-r"/>
+      <w:r>
+        <w:t>1.4. Programación R</w:t>
+      </w:r>
+      <w:bookmarkEnd w:id="2"/>
+    </w:p>
+    <w:p>
+      <w:pPr>
+        <w:pStyle w:val="Ttulo4"/>
+        <w:spacing w:before="144"/>
+      </w:pPr>
+      <w:r>
+        <w:t>1.4.1 Programación R</w:t>
       </w:r>
     </w:p>
     <w:p>
       <w:pPr>
         <w:pStyle w:val="FirstParagraph"/>
       </w:pPr>
-      <w:bookmarkStart w:id="0" w:name="máster-en-big-data-data-science"/>
-      <w:r>
-        <w:t>Este módulo está compuesto por 20 páginas Word acompañados de un vídeo de presentación del autor.</w:t>
+      <w:r>
+        <w:t xml:space="preserve">Este </w:t>
+      </w:r>
+      <w:r>
+        <w:t>módulo está compuesto por 20 páginas Word acompañados de un vídeo de presentación del autor.</w:t>
       </w:r>
     </w:p>
     <w:p>
@@ -78,155 +124,43 @@
         <w:pStyle w:val="Textoindependiente"/>
       </w:pPr>
       <w:r>
-        <w:t>Este material además contendrá una actividad guiada.</w:t>
-      </w:r>
-    </w:p>
-    <w:p>
-      <w:pPr>
-        <w:pStyle w:val="Ttulo1"/>
-      </w:pPr>
+        <w:t>Este material además contendrá una actividad guiada</w:t>
+      </w:r>
+    </w:p>
+    <w:p>
+      <w:pPr>
+        <w:pStyle w:val="Textoindependiente"/>
+      </w:pPr>
+      <w:r>
+        <w:t>1 vídeo didáctico</w:t>
+      </w:r>
+    </w:p>
+    <w:p>
+      <w:pPr>
+        <w:pStyle w:val="Textoindependiente"/>
+      </w:pPr>
+      <w:r>
+        <w:t xml:space="preserve">2 </w:t>
+      </w:r>
       <w:proofErr w:type="spellStart"/>
       <w:r>
-        <w:t>Máster</w:t>
+        <w:t>micro-actividades</w:t>
       </w:r>
       <w:proofErr w:type="spellEnd"/>
       <w:r>
-        <w:t xml:space="preserve"> </w:t>
-      </w:r>
-      <w:proofErr w:type="spellStart"/>
-      <w:r>
-        <w:t>en</w:t>
-      </w:r>
-      <w:proofErr w:type="spellEnd"/>
-      <w:r>
-        <w:t xml:space="preserve"> Big Data &amp; Data Science</w:t>
-      </w:r>
-      <w:bookmarkEnd w:id="0"/>
-    </w:p>
-    <w:p>
-      <w:pPr>
-        <w:pStyle w:val="FirstParagraph"/>
-      </w:pPr>
-      <w:bookmarkStart w:id="1" w:name="módulo-1.-herramientas-de-big-data"/>
-      <w:r>
-        <w:t>Este módulo está compuesto por 20 páginas Word acompañados de un vídeo de presentación del autor.</w:t>
-      </w:r>
-    </w:p>
-    <w:p>
-      <w:pPr>
-        <w:pStyle w:val="Textoindependiente"/>
-      </w:pPr>
-      <w:r>
-        <w:t>Este material además contendrá una actividad guiada</w:t>
-      </w:r>
-    </w:p>
-    <w:p>
-      <w:pPr>
-        <w:pStyle w:val="Ttulo2"/>
-      </w:pPr>
-      <w:r>
-        <w:t>Módulo 1. Herramientas de Big Data</w:t>
-      </w:r>
-      <w:bookmarkEnd w:id="1"/>
-    </w:p>
-    <w:p>
-      <w:pPr>
-        <w:pStyle w:val="FirstParagraph"/>
-      </w:pPr>
-      <w:bookmarkStart w:id="2" w:name="programación-r"/>
-      <w:r>
-        <w:t>Este módulo está compuesto por 20 páginas Word acompañados de un vídeo de presentación del autor.</w:t>
-      </w:r>
-    </w:p>
-    <w:p>
-      <w:pPr>
-        <w:pStyle w:val="Textoindependiente"/>
-      </w:pPr>
-      <w:r>
-        <w:t>Este material además contendrá una actividad guiada</w:t>
-      </w:r>
-    </w:p>
-    <w:p>
-      <w:pPr>
-        <w:pStyle w:val="Ttulo3"/>
-      </w:pPr>
-      <w:r>
-        <w:t>1.4. Programación R</w:t>
-      </w:r>
-      <w:bookmarkEnd w:id="2"/>
-    </w:p>
-    <w:p>
-      <w:pPr>
-        <w:pStyle w:val="FirstParagraph"/>
-      </w:pPr>
-      <w:r>
-        <w:t>Este módulo está compuesto por 20 páginas Word acompañados de un vídeo de presentación del autor.</w:t>
-      </w:r>
-    </w:p>
-    <w:p>
-      <w:pPr>
-        <w:pStyle w:val="Textoindependiente"/>
-      </w:pPr>
-      <w:r>
-        <w:t>Este material además contendrá una actividad guiada</w:t>
+        <w:t xml:space="preserve"> individuales 4 de septiembre de 2020 15 de septiembre de 2020</w:t>
       </w:r>
     </w:p>
     <w:p>
       <w:pPr>
         <w:pStyle w:val="Ttulo4"/>
       </w:pPr>
-      <w:r>
-        <w:t>1.4.1 Programación R</w:t>
-      </w:r>
-    </w:p>
-    <w:p>
-      <w:pPr>
-        <w:pStyle w:val="FirstParagraph"/>
-      </w:pPr>
-      <w:r>
-        <w:t>Este módulo está compuesto por 20 páginas Word acompañados de un vídeo de presentación del autor.</w:t>
-      </w:r>
-    </w:p>
-    <w:p>
-      <w:pPr>
-        <w:pStyle w:val="Textoindependiente"/>
-      </w:pPr>
-      <w:r>
-        <w:t>Este material además contendrá una actividad guiada</w:t>
-      </w:r>
-    </w:p>
-    <w:p>
-      <w:pPr>
-        <w:pStyle w:val="Textoindependiente"/>
-      </w:pPr>
-      <w:r>
-        <w:t>1 vídeo didáctico</w:t>
-      </w:r>
-    </w:p>
-    <w:p>
-      <w:pPr>
-        <w:pStyle w:val="Textoindependiente"/>
-      </w:pPr>
-      <w:r>
-        <w:lastRenderedPageBreak/>
-        <w:t xml:space="preserve">2 </w:t>
-      </w:r>
-      <w:proofErr w:type="spellStart"/>
-      <w:r>
-        <w:t>micro-actividades</w:t>
-      </w:r>
-      <w:proofErr w:type="spellEnd"/>
-      <w:r>
-        <w:t xml:space="preserve"> individuales 4 de septiembre de 2020 15 de septiembre de 2020</w:t>
-      </w:r>
-    </w:p>
-    <w:p>
-      <w:pPr>
-        <w:pStyle w:val="Ttulo4"/>
-      </w:pPr>
       <w:bookmarkStart w:id="3" w:name="Xe9e757875b1827dcb764c6f9917f3b5ec6de0ae"/>
       <w:r>
-        <w:t>1.4.1. Introducción. Vectores. Matrices. Factores. Listas</w:t>
+        <w:t>1.4.1. Intr</w:t>
+      </w:r>
+      <w:r>
+        <w:t>oducción. Vectores. Matrices. Factores. Listas</w:t>
       </w:r>
       <w:bookmarkEnd w:id="3"/>
     </w:p>
@@ -278,15 +212,9 @@
     <w:p>
       <w:pPr>
         <w:pStyle w:val="Ttulo1"/>
-        <w:rPr>
-          <w:lang w:val="es-ES"/>
-        </w:rPr>
       </w:pPr>
       <w:bookmarkStart w:id="6" w:name="índice"/>
       <w:r>
-        <w:rPr>
-          <w:lang w:val="es-ES"/>
-        </w:rPr>
         <w:lastRenderedPageBreak/>
         <w:t>ÍNDICE</w:t>
       </w:r>
@@ -1049,7 +977,10 @@
       </w:r>
       <w:proofErr w:type="spellEnd"/>
       <w:r>
-        <w:t xml:space="preserve"> nos hacen ver la relevancia de Python (tercero en el índice TIOBE y primer en el ranking IEEE) como primer lenguaje de propósito general </w:t>
+        <w:t xml:space="preserve"> nos hacen ver la relevancia de Python (tercero en el índice TIOBE y primer en el ranking IEEE) como </w:t>
+      </w:r>
+      <w:r>
+        <w:t xml:space="preserve">primer lenguaje de propósito general </w:t>
       </w:r>
       <w:proofErr w:type="spellStart"/>
       <w:r>
@@ -1081,7 +1012,6 @@
         <w:pStyle w:val="Ttulo7"/>
       </w:pPr>
       <w:r>
-        <w:lastRenderedPageBreak/>
         <w:t xml:space="preserve">Esto es un </w:t>
       </w:r>
       <w:proofErr w:type="spellStart"/>
@@ -1090,13 +1020,7 @@
       </w:r>
       <w:proofErr w:type="spellEnd"/>
       <w:r>
-        <w:t xml:space="preserve"> de </w:t>
-      </w:r>
-      <w:r>
-        <w:t>7</w:t>
-      </w:r>
-      <w:r>
-        <w:t xml:space="preserve"> para centrar </w:t>
+        <w:t xml:space="preserve"> de 8 para centrar </w:t>
       </w:r>
       <w:proofErr w:type="spellStart"/>
       <w:r>
@@ -1140,45 +1064,36 @@
       <w:pPr>
         <w:pStyle w:val="Textoindependiente"/>
       </w:pPr>
-    </w:p>
-    <w:p>
-      <w:pPr>
-        <w:pStyle w:val="Textoindependiente"/>
-      </w:pPr>
-    </w:p>
-    <w:p>
-      <w:pPr>
-        <w:pStyle w:val="Textodebloque"/>
-      </w:pPr>
-      <w:r>
-        <w:t>“If it weren’t for my lawyer, I’d still be in prison. It went a lot faster with two people digging.”</w:t>
-      </w:r>
     </w:p>
     <w:p>
       <w:pPr>
         <w:pStyle w:val="Textodebloque"/>
         <w:rPr>
-          <w:lang w:val="es-ES"/>
+          <w:lang w:val="en-GB"/>
         </w:rPr>
       </w:pPr>
       <w:r>
         <w:rPr>
-          <w:lang w:val="es-ES"/>
+          <w:lang w:val="en-GB"/>
         </w:rPr>
+        <w:t>“If it weren’t for my lawyer, I’d still be in prison. It went a lot faster with two people digging.”</w:t>
+      </w:r>
+    </w:p>
+    <w:p>
+      <w:pPr>
+        <w:pStyle w:val="Textodebloque"/>
+      </w:pPr>
+      <w:r>
         <w:t>— Joe Martin</w:t>
       </w:r>
     </w:p>
     <w:p>
       <w:pPr>
         <w:pStyle w:val="Textodebloque"/>
-        <w:rPr>
-          <w:lang w:val="es-ES"/>
-        </w:rPr>
-      </w:pPr>
-      <w:r>
-        <w:rPr>
-          <w:lang w:val="es-ES"/>
-        </w:rPr>
+        <w:spacing w:before="0" w:after="115"/>
+      </w:pPr>
+      <w:r>
+        <w:lastRenderedPageBreak/>
         <w:t>Es un lenguaje y entorno para la computación estadística</w:t>
       </w:r>
       <w:r>
@@ -1188,43 +1103,58 @@
         <w:footnoteReference w:id="1"/>
       </w:r>
       <w:r>
+        <w:t>.</w:t>
+      </w:r>
+    </w:p>
+    <w:p>
+      <w:pPr>
+        <w:pStyle w:val="Textoindependiente"/>
+      </w:pPr>
+    </w:p>
+    <w:p>
+      <w:pPr>
+        <w:pStyle w:val="Textoindependiente"/>
+      </w:pPr>
+    </w:p>
+    <w:p>
+      <w:pPr>
+        <w:pStyle w:val="FirstParagraph"/>
+      </w:pPr>
+      <w:r>
+        <w:t>Puedes asignar (</w:t>
+      </w:r>
+      <w:r>
+        <w:t>es decir, guardar en memoria) datos en objetos R.</w:t>
+      </w:r>
+    </w:p>
+    <w:p>
+      <w:pPr>
+        <w:pStyle w:val="SourceCode"/>
+      </w:pPr>
+      <w:r>
         <w:rPr>
-          <w:lang w:val="es-ES"/>
+          <w:rStyle w:val="NormalTok"/>
+          <w:sz w:val="20"/>
         </w:rPr>
-        <w:t>.</w:t>
-      </w:r>
-    </w:p>
-    <w:p>
-      <w:pPr>
-        <w:pStyle w:val="Textoindependiente"/>
-      </w:pPr>
-    </w:p>
-    <w:p>
-      <w:pPr>
-        <w:pStyle w:val="Textoindependiente"/>
-      </w:pPr>
-    </w:p>
-    <w:p>
-      <w:pPr>
-        <w:pStyle w:val="FirstParagraph"/>
-      </w:pPr>
-      <w:r>
-        <w:t>Puedes asignar (es decir, guardar en memoria) datos en objetos R.</w:t>
-      </w:r>
-    </w:p>
-    <w:p>
-      <w:pPr>
-        <w:pStyle w:val="SourceCode"/>
+        <w:t>a &lt;-</w:t>
+      </w:r>
+      <w:r>
         <w:rPr>
-          <w:lang w:val="es-ES"/>
+          <w:rStyle w:val="StringTok"/>
+          <w:sz w:val="20"/>
         </w:rPr>
-      </w:pPr>
-      <w:r>
-        <w:t>a &lt;- 0</w:t>
+        <w:t xml:space="preserve"> </w:t>
       </w:r>
       <w:r>
         <w:rPr>
-          <w:lang w:val="es-ES"/>
+          <w:rStyle w:val="DecValTok"/>
+          <w:sz w:val="20"/>
+        </w:rPr>
+        <w:t>0</w:t>
+      </w:r>
+      <w:r>
+        <w:rPr>
+          <w:sz w:val="20"/>
         </w:rPr>
         <w:br/>
       </w:r>
@@ -1239,13 +1169,11 @@
     <w:p>
       <w:pPr>
         <w:pStyle w:val="SourceCode"/>
-        <w:rPr>
-          <w:lang w:val="es-ES"/>
-        </w:rPr>
       </w:pPr>
       <w:r>
         <w:rPr>
           <w:rStyle w:val="VerbatimChar"/>
+          <w:sz w:val="20"/>
         </w:rPr>
         <w:t>## [1] 0</w:t>
       </w:r>
@@ -1253,9 +1181,6 @@
     <w:p>
       <w:pPr>
         <w:pStyle w:val="SourceCode"/>
-        <w:rPr>
-          <w:lang w:val="es-ES"/>
-        </w:rPr>
       </w:pPr>
       <w:r>
         <w:rPr>
@@ -1289,62 +1214,43 @@
     <w:p>
       <w:pPr>
         <w:pStyle w:val="SourceCode"/>
+      </w:pPr>
+      <w:r>
         <w:rPr>
-          <w:lang w:val="es-ES"/>
+          <w:rStyle w:val="VerbatimChar"/>
+          <w:sz w:val="20"/>
         </w:rPr>
-      </w:pPr>
+        <w:t>## [1] 1</w:t>
+      </w:r>
+    </w:p>
+    <w:p>
+      <w:pPr>
+        <w:pStyle w:val="Textodebloque"/>
+      </w:pPr>
+      <w:r>
+        <w:t xml:space="preserve">&lt;recuerda&gt;Aunque es factible utilizar el símbolo </w:t>
+      </w:r>
+      <w:proofErr w:type="gramStart"/>
       <w:r>
         <w:rPr>
           <w:rStyle w:val="VerbatimChar"/>
         </w:rPr>
-        <w:t>## [1] 1</w:t>
-      </w:r>
-    </w:p>
-    <w:p>
-      <w:pPr>
-        <w:pStyle w:val="Textodebloque"/>
-        <w:rPr>
-          <w:lang w:val="es-ES"/>
-        </w:rPr>
-      </w:pPr>
-      <w:r>
-        <w:rPr>
-          <w:lang w:val="es-ES"/>
-        </w:rPr>
-        <w:t xml:space="preserve">&lt;recuerda&gt;Aunque es factible utilizar el símbolo </w:t>
-      </w:r>
-      <w:proofErr w:type="gramStart"/>
+        <w:t>=</w:t>
+      </w:r>
+      <w:r>
+        <w:t xml:space="preserve"> ,</w:t>
+      </w:r>
+      <w:proofErr w:type="gramEnd"/>
+      <w:r>
+        <w:t xml:space="preserve"> habitualmente se usa el símbolo </w:t>
+      </w:r>
       <w:r>
         <w:rPr>
           <w:rStyle w:val="VerbatimChar"/>
-          <w:lang w:val="es-ES"/>
-        </w:rPr>
-        <w:t>=</w:t>
-      </w:r>
-      <w:r>
-        <w:rPr>
-          <w:lang w:val="es-ES"/>
-        </w:rPr>
-        <w:t xml:space="preserve"> ,</w:t>
-      </w:r>
-      <w:proofErr w:type="gramEnd"/>
-      <w:r>
-        <w:rPr>
-          <w:lang w:val="es-ES"/>
-        </w:rPr>
-        <w:t xml:space="preserve"> habitualmente se usa el símbolo </w:t>
-      </w:r>
-      <w:r>
-        <w:rPr>
-          <w:rStyle w:val="VerbatimChar"/>
-          <w:lang w:val="es-ES"/>
         </w:rPr>
         <w:t>&lt;-</w:t>
       </w:r>
       <w:r>
-        <w:rPr>
-          <w:lang w:val="es-ES"/>
-        </w:rPr>
         <w:t xml:space="preserve"> para diferenciarlo de los valores de los parámetros de las funciones.&lt;/recuerda&gt;</w:t>
       </w:r>
     </w:p>
@@ -1428,23 +1334,6 @@
     </w:p>
     <w:p>
       <w:pPr>
-        <w:pStyle w:val="ImageCaption"/>
-      </w:pPr>
-      <w:r>
-        <w:t xml:space="preserve">Fuente: </w:t>
-      </w:r>
-      <w:hyperlink r:id="rId9">
-        <w:r>
-          <w:rPr>
-            <w:rStyle w:val="Hipervnculo"/>
-            <w:color w:val="auto"/>
-          </w:rPr>
-          <w:t>http://www.gapminder.org/data/</w:t>
-        </w:r>
-      </w:hyperlink>
-    </w:p>
-    <w:p>
-      <w:pPr>
         <w:pStyle w:val="Textoindependiente"/>
       </w:pPr>
     </w:p>
@@ -1520,9 +1409,6 @@
       <w:pPr>
         <w:pStyle w:val="Textonotapie"/>
         <w:spacing w:after="200"/>
-        <w:rPr>
-          <w:lang w:val="es-ES"/>
-        </w:rPr>
       </w:pPr>
       <w:r>
         <w:rPr>
@@ -1531,37 +1417,22 @@
         <w:footnoteRef/>
       </w:r>
       <w:r>
-        <w:rPr>
-          <w:lang w:val="es-ES"/>
-        </w:rPr>
         <w:t xml:space="preserve"> Programa de código abierto, desarrollado por Robert Gentleman y Ross </w:t>
       </w:r>
       <w:proofErr w:type="spellStart"/>
       <w:r>
-        <w:rPr>
-          <w:lang w:val="es-ES"/>
-        </w:rPr>
         <w:t>Ihaka</w:t>
       </w:r>
       <w:proofErr w:type="spellEnd"/>
       <w:r>
-        <w:rPr>
-          <w:lang w:val="es-ES"/>
-        </w:rPr>
         <w:t xml:space="preserve"> del Departamento de Estadística de la Universidad de Auckland en 1993 como un “clon” del lenguaje S desarrollado por los </w:t>
       </w:r>
       <w:proofErr w:type="spellStart"/>
       <w:r>
-        <w:rPr>
-          <w:lang w:val="es-ES"/>
-        </w:rPr>
         <w:t>Laboratories</w:t>
       </w:r>
       <w:proofErr w:type="spellEnd"/>
       <w:r>
-        <w:rPr>
-          <w:lang w:val="es-ES"/>
-        </w:rPr>
         <w:t xml:space="preserve"> de AT&amp;T en Nueva Jersey en 1970.</w:t>
       </w:r>
     </w:p>
@@ -1574,7 +1445,7 @@
   <w:abstractNum w:abstractNumId="0" w15:restartNumberingAfterBreak="0">
     <w:nsid w:val="FFFFFF80"/>
     <w:multiLevelType w:val="singleLevel"/>
-    <w:tmpl w:val="F2A8CC0E"/>
+    <w:tmpl w:val="BCB6327A"/>
     <w:lvl w:ilvl="0">
       <w:start w:val="1"/>
       <w:numFmt w:val="bullet"/>
@@ -1594,7 +1465,7 @@
   <w:abstractNum w:abstractNumId="1" w15:restartNumberingAfterBreak="0">
     <w:nsid w:val="FFFFFF81"/>
     <w:multiLevelType w:val="singleLevel"/>
-    <w:tmpl w:val="69AC5442"/>
+    <w:tmpl w:val="95402222"/>
     <w:lvl w:ilvl="0">
       <w:start w:val="1"/>
       <w:numFmt w:val="bullet"/>
@@ -1773,13 +1644,6 @@
     <w:lsdException w:name="Placeholder Text" w:semiHidden="1"/>
     <w:lsdException w:name="Light Shading"/>
     <w:lsdException w:name="Light List"/>
-    <w:lsdException w:name="Light Grid"/>
-    <w:lsdException w:name="Medium Shading 1"/>
-    <w:lsdException w:name="Medium Shading 2"/>
-    <w:lsdException w:name="Medium List 1"/>
-    <w:lsdException w:name="Medium List 2"/>
-    <w:lsdException w:name="Medium Grid 1"/>
-    <w:lsdException w:name="Medium Grid 2"/>
     <w:lsdException w:name="Medium Grid 3"/>
     <w:lsdException w:name="Dark List"/>
     <w:lsdException w:name="Colorful Shading"/>
@@ -1976,7 +1840,7 @@
   <w:style w:type="paragraph" w:default="1" w:styleId="Normal">
     <w:name w:val="Normal"/>
     <w:qFormat/>
-    <w:rsid w:val="0029693B"/>
+    <w:rsid w:val="00696E6A"/>
     <w:pPr>
       <w:spacing w:after="115"/>
     </w:pPr>
@@ -1987,12 +1851,10 @@
     <w:next w:val="Textoindependiente"/>
     <w:uiPriority w:val="9"/>
     <w:qFormat/>
-    <w:rsid w:val="0029693B"/>
     <w:pPr>
       <w:keepNext/>
       <w:keepLines/>
-      <w:spacing w:before="500" w:after="500"/>
-      <w:contextualSpacing/>
+      <w:spacing w:before="115"/>
       <w:outlineLvl w:val="0"/>
     </w:pPr>
     <w:rPr>
@@ -2002,7 +1864,7 @@
       <w:color w:val="4F81BD"/>
       <w:sz w:val="32"/>
       <w:szCs w:val="32"/>
-      <w:lang w:val="en-GB"/>
+      <w:lang w:val="es-ES"/>
     </w:rPr>
   </w:style>
   <w:style w:type="paragraph" w:styleId="Ttulo2">
@@ -2012,12 +1874,10 @@
     <w:uiPriority w:val="9"/>
     <w:unhideWhenUsed/>
     <w:qFormat/>
-    <w:rsid w:val="0029693B"/>
     <w:pPr>
       <w:keepNext/>
       <w:keepLines/>
-      <w:spacing w:before="500" w:after="500"/>
-      <w:contextualSpacing/>
+      <w:spacing w:before="115"/>
       <w:outlineLvl w:val="1"/>
     </w:pPr>
     <w:rPr>
@@ -2037,12 +1897,10 @@
     <w:uiPriority w:val="9"/>
     <w:unhideWhenUsed/>
     <w:qFormat/>
-    <w:rsid w:val="0029693B"/>
     <w:pPr>
       <w:keepNext/>
       <w:keepLines/>
-      <w:spacing w:before="500" w:after="500"/>
-      <w:contextualSpacing/>
+      <w:spacing w:before="115"/>
       <w:outlineLvl w:val="2"/>
     </w:pPr>
     <w:rPr>
@@ -2062,12 +1920,10 @@
     <w:uiPriority w:val="9"/>
     <w:unhideWhenUsed/>
     <w:qFormat/>
-    <w:rsid w:val="0029693B"/>
     <w:pPr>
       <w:keepNext/>
       <w:keepLines/>
-      <w:spacing w:before="500" w:after="500"/>
-      <w:contextualSpacing/>
+      <w:spacing w:before="115"/>
       <w:outlineLvl w:val="3"/>
     </w:pPr>
     <w:rPr>
@@ -2087,11 +1943,9 @@
     <w:uiPriority w:val="9"/>
     <w:unhideWhenUsed/>
     <w:qFormat/>
-    <w:rsid w:val="0029693B"/>
     <w:pPr>
       <w:keepNext/>
       <w:keepLines/>
-      <w:spacing w:before="500" w:after="500"/>
       <w:outlineLvl w:val="4"/>
     </w:pPr>
     <w:rPr>
@@ -2101,7 +1955,6 @@
       <w:color w:val="4F81BD" w:themeColor="accent1"/>
       <w:sz w:val="24"/>
       <w:szCs w:val="24"/>
-      <w:lang w:val="es-ES"/>
     </w:rPr>
   </w:style>
   <w:style w:type="paragraph" w:styleId="Ttulo6">
@@ -2111,11 +1964,9 @@
     <w:uiPriority w:val="9"/>
     <w:unhideWhenUsed/>
     <w:qFormat/>
-    <w:rsid w:val="0029693B"/>
     <w:pPr>
       <w:keepNext/>
       <w:keepLines/>
-      <w:spacing w:before="500" w:after="500"/>
       <w:outlineLvl w:val="5"/>
     </w:pPr>
     <w:rPr>
@@ -2123,7 +1974,6 @@
       <w:color w:val="4F81BD" w:themeColor="accent1"/>
       <w:sz w:val="24"/>
       <w:szCs w:val="24"/>
-      <w:lang w:val="es-ES"/>
     </w:rPr>
   </w:style>
   <w:style w:type="paragraph" w:styleId="Ttulo7">
@@ -2133,11 +1983,10 @@
     <w:uiPriority w:val="9"/>
     <w:unhideWhenUsed/>
     <w:qFormat/>
-    <w:rsid w:val="00047BD3"/>
     <w:pPr>
       <w:keepNext/>
       <w:keepLines/>
-      <w:spacing w:before="500" w:after="0"/>
+      <w:spacing w:after="0"/>
       <w:jc w:val="center"/>
       <w:outlineLvl w:val="6"/>
     </w:pPr>
@@ -2156,11 +2005,9 @@
     <w:uiPriority w:val="9"/>
     <w:unhideWhenUsed/>
     <w:qFormat/>
-    <w:rsid w:val="00047BD3"/>
     <w:pPr>
       <w:keepNext/>
       <w:keepLines/>
-      <w:spacing w:after="500"/>
       <w:jc w:val="center"/>
       <w:outlineLvl w:val="7"/>
     </w:pPr>
@@ -2179,11 +2026,9 @@
     <w:uiPriority w:val="9"/>
     <w:unhideWhenUsed/>
     <w:qFormat/>
-    <w:rsid w:val="0029693B"/>
     <w:pPr>
       <w:keepNext/>
       <w:keepLines/>
-      <w:spacing w:after="500"/>
       <w:outlineLvl w:val="8"/>
     </w:pPr>
     <w:rPr>
@@ -2233,9 +2078,12 @@
     <w:basedOn w:val="DescripcinCar"/>
     <w:link w:val="SourceCode"/>
     <w:qFormat/>
-    <w:rsid w:val="0029693B"/>
-    <w:rPr>
+    <w:rsid w:val="00696E6A"/>
+    <w:rPr>
+      <w:rFonts w:ascii="Consolas" w:hAnsi="Consolas"/>
+      <w:sz w:val="18"/>
       <w:shd w:val="clear" w:color="auto" w:fill="F8F8F8"/>
+      <w:lang w:val="es-ES"/>
     </w:rPr>
   </w:style>
   <w:style w:type="character" w:customStyle="1" w:styleId="FootnoteCharacters">
@@ -2829,17 +2677,14 @@
     <w:uiPriority w:val="9"/>
     <w:unhideWhenUsed/>
     <w:qFormat/>
-    <w:rsid w:val="0029693B"/>
     <w:pPr>
       <w:shd w:val="clear" w:color="auto" w:fill="EEEEEE"/>
-      <w:spacing w:before="500" w:after="500"/>
-      <w:ind w:left="204" w:right="204"/>
-      <w:contextualSpacing/>
+      <w:spacing w:before="100" w:after="100"/>
+      <w:ind w:left="202" w:right="202"/>
     </w:pPr>
     <w:rPr>
       <w:rFonts w:asciiTheme="majorHAnsi" w:eastAsiaTheme="majorEastAsia" w:hAnsiTheme="majorHAnsi" w:cstheme="majorBidi"/>
       <w:bCs/>
-      <w:lang w:val="en-GB"/>
     </w:rPr>
   </w:style>
   <w:style w:type="paragraph" w:styleId="Textonotapie">
@@ -2886,13 +2731,6 @@
     <w:name w:val="Image Caption"/>
     <w:basedOn w:val="Descripcin"/>
     <w:qFormat/>
-    <w:rsid w:val="008525D9"/>
-    <w:pPr>
-      <w:spacing w:after="500"/>
-    </w:pPr>
-    <w:rPr>
-      <w:lang w:val="es-ES"/>
-    </w:rPr>
   </w:style>
   <w:style w:type="paragraph" w:customStyle="1" w:styleId="Figure">
     <w:name w:val="Figure"/>
@@ -2928,12 +2766,13 @@
     <w:basedOn w:val="Normal"/>
     <w:link w:val="VerbatimChar"/>
     <w:qFormat/>
-    <w:rsid w:val="0029693B"/>
+    <w:rsid w:val="00696E6A"/>
     <w:pPr>
       <w:shd w:val="clear" w:color="auto" w:fill="F8F8F8"/>
-      <w:spacing w:before="500" w:after="500"/>
-      <w:contextualSpacing/>
-    </w:pPr>
+    </w:pPr>
+    <w:rPr>
+      <w:sz w:val="18"/>
+    </w:rPr>
   </w:style>
   <w:style w:type="paragraph" w:styleId="Textonotaalfinal">
     <w:name w:val="endnote text"/>
@@ -3052,34 +2891,6 @@
         <w:right w:w="108" w:type="dxa"/>
       </w:tblCellMar>
     </w:tblPr>
-  </w:style>
-  <w:style w:type="paragraph" w:styleId="Textodeglobo">
-    <w:name w:val="Balloon Text"/>
-    <w:basedOn w:val="Normal"/>
-    <w:link w:val="TextodegloboCar"/>
-    <w:semiHidden/>
-    <w:unhideWhenUsed/>
-    <w:rsid w:val="00CB1F35"/>
-    <w:pPr>
-      <w:spacing w:after="0"/>
-    </w:pPr>
-    <w:rPr>
-      <w:rFonts w:ascii="Segoe UI" w:hAnsi="Segoe UI" w:cs="Segoe UI"/>
-      <w:sz w:val="18"/>
-      <w:szCs w:val="18"/>
-    </w:rPr>
-  </w:style>
-  <w:style w:type="character" w:customStyle="1" w:styleId="TextodegloboCar">
-    <w:name w:val="Texto de globo Car"/>
-    <w:basedOn w:val="Fuentedeprrafopredeter"/>
-    <w:link w:val="Textodeglobo"/>
-    <w:semiHidden/>
-    <w:rsid w:val="00CB1F35"/>
-    <w:rPr>
-      <w:rFonts w:ascii="Segoe UI" w:hAnsi="Segoe UI" w:cs="Segoe UI"/>
-      <w:sz w:val="18"/>
-      <w:szCs w:val="18"/>
-    </w:rPr>
   </w:style>
 </w:styles>
 </file>

</xml_diff>